<commit_message>
Add net and rewrite report
</commit_message>
<xml_diff>
--- a/lab2_Мацко_Плуталов.docx
+++ b/lab2_Мацко_Плуталов.docx
@@ -1,6 +1,6 @@
 
 <file path=word/document.xml><?xml version="1.0" encoding="utf-8"?>
-<w:document xmlns:wpc="http://schemas.microsoft.com/office/word/2010/wordprocessingCanvas" xmlns:cx="http://schemas.microsoft.com/office/drawing/2014/chartex" xmlns:cx1="http://schemas.microsoft.com/office/drawing/2015/9/8/chartex" xmlns:cx2="http://schemas.microsoft.com/office/drawing/2015/10/21/chartex" xmlns:cx3="http://schemas.microsoft.com/office/drawing/2016/5/9/chartex" xmlns:cx4="http://schemas.microsoft.com/office/drawing/2016/5/10/chartex" xmlns:cx5="http://schemas.microsoft.com/office/drawing/2016/5/11/chartex" xmlns:cx6="http://schemas.microsoft.com/office/drawing/2016/5/12/chartex" xmlns:cx7="http://schemas.microsoft.com/office/drawing/2016/5/13/chartex" xmlns:cx8="http://schemas.microsoft.com/office/drawing/2016/5/14/chartex" xmlns:mc="http://schemas.openxmlformats.org/markup-compatibility/2006" xmlns:aink="http://schemas.microsoft.com/office/drawing/2016/ink" xmlns:am3d="http://schemas.microsoft.com/office/drawing/2017/model3d" xmlns:o="urn:schemas-microsoft-com:office:office" xmlns:r="http://schemas.openxmlformats.org/officeDocument/2006/relationships" xmlns:m="http://schemas.openxmlformats.org/officeDocument/2006/math" xmlns:v="urn:schemas-microsoft-com:vml" xmlns:wp14="http://schemas.microsoft.com/office/word/2010/wordprocessingDrawing" xmlns:wp="http://schemas.openxmlformats.org/drawingml/2006/wordprocessingDrawing" xmlns:w10="urn:schemas-microsoft-com:office:word" xmlns:w="http://schemas.openxmlformats.org/wordprocessingml/2006/main" xmlns:w14="http://schemas.microsoft.com/office/word/2010/wordml" xmlns:w15="http://schemas.microsoft.com/office/word/2012/wordml" xmlns:w16cex="http://schemas.microsoft.com/office/word/2018/wordml/cex" xmlns:w16cid="http://schemas.microsoft.com/office/word/2016/wordml/cid" xmlns:w16="http://schemas.microsoft.com/office/word/2018/wordml" xmlns:w16se="http://schemas.microsoft.com/office/word/2015/wordml/symex" xmlns:wpg="http://schemas.microsoft.com/office/word/2010/wordprocessingGroup" xmlns:wpi="http://schemas.microsoft.com/office/word/2010/wordprocessingInk" xmlns:wne="http://schemas.microsoft.com/office/word/2006/wordml" xmlns:wps="http://schemas.microsoft.com/office/word/2010/wordprocessingShape" mc:Ignorable="w14 w15 w16se w16cid w16 w16cex wp14">
+<w:document xmlns:wpc="http://schemas.microsoft.com/office/word/2010/wordprocessingCanvas" xmlns:cx="http://schemas.microsoft.com/office/drawing/2014/chartex" xmlns:cx1="http://schemas.microsoft.com/office/drawing/2015/9/8/chartex" xmlns:cx2="http://schemas.microsoft.com/office/drawing/2015/10/21/chartex" xmlns:cx3="http://schemas.microsoft.com/office/drawing/2016/5/9/chartex" xmlns:cx4="http://schemas.microsoft.com/office/drawing/2016/5/10/chartex" xmlns:cx5="http://schemas.microsoft.com/office/drawing/2016/5/11/chartex" xmlns:cx6="http://schemas.microsoft.com/office/drawing/2016/5/12/chartex" xmlns:cx7="http://schemas.microsoft.com/office/drawing/2016/5/13/chartex" xmlns:cx8="http://schemas.microsoft.com/office/drawing/2016/5/14/chartex" xmlns:mc="http://schemas.openxmlformats.org/markup-compatibility/2006" xmlns:aink="http://schemas.microsoft.com/office/drawing/2016/ink" xmlns:am3d="http://schemas.microsoft.com/office/drawing/2017/model3d" xmlns:o="urn:schemas-microsoft-com:office:office" xmlns:r="http://schemas.openxmlformats.org/officeDocument/2006/relationships" xmlns:m="http://schemas.openxmlformats.org/officeDocument/2006/math" xmlns:v="urn:schemas-microsoft-com:vml" xmlns:wp14="http://schemas.microsoft.com/office/word/2010/wordprocessingDrawing" xmlns:wp="http://schemas.openxmlformats.org/drawingml/2006/wordprocessingDrawing" xmlns:w10="urn:schemas-microsoft-com:office:word" xmlns:w="http://schemas.openxmlformats.org/wordprocessingml/2006/main" xmlns:w14="http://schemas.microsoft.com/office/word/2010/wordml" xmlns:w15="http://schemas.microsoft.com/office/word/2012/wordml" xmlns:w16cex="http://schemas.microsoft.com/office/word/2018/wordml/cex" xmlns:w16cid="http://schemas.microsoft.com/office/word/2016/wordml/cid" xmlns:w16="http://schemas.microsoft.com/office/word/2018/wordml" xmlns:w16sdtdh="http://schemas.microsoft.com/office/word/2020/wordml/sdtdatahash" xmlns:w16se="http://schemas.microsoft.com/office/word/2015/wordml/symex" xmlns:wpg="http://schemas.microsoft.com/office/word/2010/wordprocessingGroup" xmlns:wpi="http://schemas.microsoft.com/office/word/2010/wordprocessingInk" xmlns:wne="http://schemas.microsoft.com/office/word/2006/wordml" xmlns:wps="http://schemas.microsoft.com/office/word/2010/wordprocessingShape" mc:Ignorable="w14 w15 w16se w16cid w16 w16cex w16sdtdh wp14">
   <w:body>
     <w:p>
       <w:pPr>
@@ -916,9 +916,9 @@
             <w:rPr>
               <w:rFonts w:asciiTheme="minorHAnsi" w:eastAsiaTheme="minorEastAsia" w:hAnsiTheme="minorHAnsi" w:cstheme="minorBidi"/>
               <w:noProof/>
-              <w:sz w:val="32"/>
-              <w:szCs w:val="32"/>
-              <w:lang w:eastAsia="ru-RU"/>
+              <w:sz w:val="22"/>
+              <w:szCs w:val="28"/>
+              <w:lang w:eastAsia="zh-CN" w:bidi="th-TH"/>
             </w:rPr>
           </w:pPr>
           <w:r>
@@ -942,13 +942,11 @@
             </w:rPr>
             <w:fldChar w:fldCharType="separate"/>
           </w:r>
-          <w:hyperlink w:anchor="_Toc177548034" w:history="1">
+          <w:hyperlink w:anchor="_Toc180973401" w:history="1">
             <w:r>
               <w:rPr>
                 <w:rStyle w:val="a7"/>
                 <w:noProof/>
-                <w:sz w:val="32"/>
-                <w:szCs w:val="32"/>
               </w:rPr>
               <w:t>Цель работы</w:t>
             </w:r>
@@ -956,8 +954,6 @@
               <w:rPr>
                 <w:noProof/>
                 <w:webHidden/>
-                <w:sz w:val="32"/>
-                <w:szCs w:val="32"/>
               </w:rPr>
               <w:tab/>
             </w:r>
@@ -965,8 +961,6 @@
               <w:rPr>
                 <w:noProof/>
                 <w:webHidden/>
-                <w:sz w:val="32"/>
-                <w:szCs w:val="32"/>
               </w:rPr>
               <w:fldChar w:fldCharType="begin"/>
             </w:r>
@@ -974,25 +968,19 @@
               <w:rPr>
                 <w:noProof/>
                 <w:webHidden/>
-                <w:sz w:val="32"/>
-                <w:szCs w:val="32"/>
-              </w:rPr>
-              <w:instrText xml:space="preserve"> PAGEREF _Toc177548034 \h </w:instrText>
-            </w:r>
-            <w:r>
-              <w:rPr>
-                <w:noProof/>
-                <w:webHidden/>
-                <w:sz w:val="32"/>
-                <w:szCs w:val="32"/>
-              </w:rPr>
-            </w:r>
-            <w:r>
-              <w:rPr>
-                <w:noProof/>
-                <w:webHidden/>
-                <w:sz w:val="32"/>
-                <w:szCs w:val="32"/>
+              </w:rPr>
+              <w:instrText xml:space="preserve"> PAGEREF _Toc180973401 \h </w:instrText>
+            </w:r>
+            <w:r>
+              <w:rPr>
+                <w:noProof/>
+                <w:webHidden/>
+              </w:rPr>
+            </w:r>
+            <w:r>
+              <w:rPr>
+                <w:noProof/>
+                <w:webHidden/>
               </w:rPr>
               <w:fldChar w:fldCharType="separate"/>
             </w:r>
@@ -1000,8 +988,6 @@
               <w:rPr>
                 <w:noProof/>
                 <w:webHidden/>
-                <w:sz w:val="32"/>
-                <w:szCs w:val="32"/>
               </w:rPr>
               <w:t>3</w:t>
             </w:r>
@@ -1009,8 +995,6 @@
               <w:rPr>
                 <w:noProof/>
                 <w:webHidden/>
-                <w:sz w:val="32"/>
-                <w:szCs w:val="32"/>
               </w:rPr>
               <w:fldChar w:fldCharType="end"/>
             </w:r>
@@ -1025,18 +1009,16 @@
             <w:rPr>
               <w:rFonts w:asciiTheme="minorHAnsi" w:eastAsiaTheme="minorEastAsia" w:hAnsiTheme="minorHAnsi" w:cstheme="minorBidi"/>
               <w:noProof/>
-              <w:sz w:val="32"/>
-              <w:szCs w:val="32"/>
-              <w:lang w:eastAsia="ru-RU"/>
+              <w:sz w:val="22"/>
+              <w:szCs w:val="28"/>
+              <w:lang w:eastAsia="zh-CN" w:bidi="th-TH"/>
             </w:rPr>
           </w:pPr>
-          <w:hyperlink w:anchor="_Toc177548035" w:history="1">
+          <w:hyperlink w:anchor="_Toc180973402" w:history="1">
             <w:r>
               <w:rPr>
                 <w:rStyle w:val="a7"/>
                 <w:noProof/>
-                <w:sz w:val="32"/>
-                <w:szCs w:val="32"/>
               </w:rPr>
               <w:t>Постановка задачи</w:t>
             </w:r>
@@ -1044,8 +1026,6 @@
               <w:rPr>
                 <w:noProof/>
                 <w:webHidden/>
-                <w:sz w:val="32"/>
-                <w:szCs w:val="32"/>
               </w:rPr>
               <w:tab/>
             </w:r>
@@ -1053,8 +1033,6 @@
               <w:rPr>
                 <w:noProof/>
                 <w:webHidden/>
-                <w:sz w:val="32"/>
-                <w:szCs w:val="32"/>
               </w:rPr>
               <w:fldChar w:fldCharType="begin"/>
             </w:r>
@@ -1062,25 +1040,19 @@
               <w:rPr>
                 <w:noProof/>
                 <w:webHidden/>
-                <w:sz w:val="32"/>
-                <w:szCs w:val="32"/>
-              </w:rPr>
-              <w:instrText xml:space="preserve"> PAGEREF _Toc177548035 \h </w:instrText>
-            </w:r>
-            <w:r>
-              <w:rPr>
-                <w:noProof/>
-                <w:webHidden/>
-                <w:sz w:val="32"/>
-                <w:szCs w:val="32"/>
-              </w:rPr>
-            </w:r>
-            <w:r>
-              <w:rPr>
-                <w:noProof/>
-                <w:webHidden/>
-                <w:sz w:val="32"/>
-                <w:szCs w:val="32"/>
+              </w:rPr>
+              <w:instrText xml:space="preserve"> PAGEREF _Toc180973402 \h </w:instrText>
+            </w:r>
+            <w:r>
+              <w:rPr>
+                <w:noProof/>
+                <w:webHidden/>
+              </w:rPr>
+            </w:r>
+            <w:r>
+              <w:rPr>
+                <w:noProof/>
+                <w:webHidden/>
               </w:rPr>
               <w:fldChar w:fldCharType="separate"/>
             </w:r>
@@ -1088,8 +1060,6 @@
               <w:rPr>
                 <w:noProof/>
                 <w:webHidden/>
-                <w:sz w:val="32"/>
-                <w:szCs w:val="32"/>
               </w:rPr>
               <w:t>3</w:t>
             </w:r>
@@ -1097,8 +1067,6 @@
               <w:rPr>
                 <w:noProof/>
                 <w:webHidden/>
-                <w:sz w:val="32"/>
-                <w:szCs w:val="32"/>
               </w:rPr>
               <w:fldChar w:fldCharType="end"/>
             </w:r>
@@ -1113,18 +1081,16 @@
             <w:rPr>
               <w:rFonts w:asciiTheme="minorHAnsi" w:eastAsiaTheme="minorEastAsia" w:hAnsiTheme="minorHAnsi" w:cstheme="minorBidi"/>
               <w:noProof/>
-              <w:sz w:val="32"/>
-              <w:szCs w:val="32"/>
-              <w:lang w:eastAsia="ru-RU"/>
+              <w:sz w:val="22"/>
+              <w:szCs w:val="28"/>
+              <w:lang w:eastAsia="zh-CN" w:bidi="th-TH"/>
             </w:rPr>
           </w:pPr>
-          <w:hyperlink w:anchor="_Toc177548036" w:history="1">
+          <w:hyperlink w:anchor="_Toc180973403" w:history="1">
             <w:r>
               <w:rPr>
                 <w:rStyle w:val="a7"/>
                 <w:noProof/>
-                <w:sz w:val="32"/>
-                <w:szCs w:val="32"/>
               </w:rPr>
               <w:t>Формулировка задачи 2.1</w:t>
             </w:r>
@@ -1132,8 +1098,6 @@
               <w:rPr>
                 <w:noProof/>
                 <w:webHidden/>
-                <w:sz w:val="32"/>
-                <w:szCs w:val="32"/>
               </w:rPr>
               <w:tab/>
             </w:r>
@@ -1141,8 +1105,6 @@
               <w:rPr>
                 <w:noProof/>
                 <w:webHidden/>
-                <w:sz w:val="32"/>
-                <w:szCs w:val="32"/>
               </w:rPr>
               <w:fldChar w:fldCharType="begin"/>
             </w:r>
@@ -1150,25 +1112,19 @@
               <w:rPr>
                 <w:noProof/>
                 <w:webHidden/>
-                <w:sz w:val="32"/>
-                <w:szCs w:val="32"/>
-              </w:rPr>
-              <w:instrText xml:space="preserve"> PAGEREF _Toc177548036 \h </w:instrText>
-            </w:r>
-            <w:r>
-              <w:rPr>
-                <w:noProof/>
-                <w:webHidden/>
-                <w:sz w:val="32"/>
-                <w:szCs w:val="32"/>
-              </w:rPr>
-            </w:r>
-            <w:r>
-              <w:rPr>
-                <w:noProof/>
-                <w:webHidden/>
-                <w:sz w:val="32"/>
-                <w:szCs w:val="32"/>
+              </w:rPr>
+              <w:instrText xml:space="preserve"> PAGEREF _Toc180973403 \h </w:instrText>
+            </w:r>
+            <w:r>
+              <w:rPr>
+                <w:noProof/>
+                <w:webHidden/>
+              </w:rPr>
+            </w:r>
+            <w:r>
+              <w:rPr>
+                <w:noProof/>
+                <w:webHidden/>
               </w:rPr>
               <w:fldChar w:fldCharType="separate"/>
             </w:r>
@@ -1176,8 +1132,6 @@
               <w:rPr>
                 <w:noProof/>
                 <w:webHidden/>
-                <w:sz w:val="32"/>
-                <w:szCs w:val="32"/>
               </w:rPr>
               <w:t>3</w:t>
             </w:r>
@@ -1185,8 +1139,6 @@
               <w:rPr>
                 <w:noProof/>
                 <w:webHidden/>
-                <w:sz w:val="32"/>
-                <w:szCs w:val="32"/>
               </w:rPr>
               <w:fldChar w:fldCharType="end"/>
             </w:r>
@@ -1201,18 +1153,16 @@
             <w:rPr>
               <w:rFonts w:asciiTheme="minorHAnsi" w:eastAsiaTheme="minorEastAsia" w:hAnsiTheme="minorHAnsi" w:cstheme="minorBidi"/>
               <w:noProof/>
-              <w:sz w:val="32"/>
-              <w:szCs w:val="32"/>
-              <w:lang w:eastAsia="ru-RU"/>
+              <w:sz w:val="22"/>
+              <w:szCs w:val="28"/>
+              <w:lang w:eastAsia="zh-CN" w:bidi="th-TH"/>
             </w:rPr>
           </w:pPr>
-          <w:hyperlink w:anchor="_Toc177548037" w:history="1">
+          <w:hyperlink w:anchor="_Toc180973404" w:history="1">
             <w:r>
               <w:rPr>
                 <w:rStyle w:val="a7"/>
                 <w:noProof/>
-                <w:sz w:val="32"/>
-                <w:szCs w:val="32"/>
               </w:rPr>
               <w:t>Формулировка задачи 2.2</w:t>
             </w:r>
@@ -1220,8 +1170,6 @@
               <w:rPr>
                 <w:noProof/>
                 <w:webHidden/>
-                <w:sz w:val="32"/>
-                <w:szCs w:val="32"/>
               </w:rPr>
               <w:tab/>
             </w:r>
@@ -1229,8 +1177,6 @@
               <w:rPr>
                 <w:noProof/>
                 <w:webHidden/>
-                <w:sz w:val="32"/>
-                <w:szCs w:val="32"/>
               </w:rPr>
               <w:fldChar w:fldCharType="begin"/>
             </w:r>
@@ -1238,25 +1184,19 @@
               <w:rPr>
                 <w:noProof/>
                 <w:webHidden/>
-                <w:sz w:val="32"/>
-                <w:szCs w:val="32"/>
-              </w:rPr>
-              <w:instrText xml:space="preserve"> PAGEREF _Toc177548037 \h </w:instrText>
-            </w:r>
-            <w:r>
-              <w:rPr>
-                <w:noProof/>
-                <w:webHidden/>
-                <w:sz w:val="32"/>
-                <w:szCs w:val="32"/>
-              </w:rPr>
-            </w:r>
-            <w:r>
-              <w:rPr>
-                <w:noProof/>
-                <w:webHidden/>
-                <w:sz w:val="32"/>
-                <w:szCs w:val="32"/>
+              </w:rPr>
+              <w:instrText xml:space="preserve"> PAGEREF _Toc180973404 \h </w:instrText>
+            </w:r>
+            <w:r>
+              <w:rPr>
+                <w:noProof/>
+                <w:webHidden/>
+              </w:rPr>
+            </w:r>
+            <w:r>
+              <w:rPr>
+                <w:noProof/>
+                <w:webHidden/>
               </w:rPr>
               <w:fldChar w:fldCharType="separate"/>
             </w:r>
@@ -1264,8 +1204,6 @@
               <w:rPr>
                 <w:noProof/>
                 <w:webHidden/>
-                <w:sz w:val="32"/>
-                <w:szCs w:val="32"/>
               </w:rPr>
               <w:t>3</w:t>
             </w:r>
@@ -1273,8 +1211,6 @@
               <w:rPr>
                 <w:noProof/>
                 <w:webHidden/>
-                <w:sz w:val="32"/>
-                <w:szCs w:val="32"/>
               </w:rPr>
               <w:fldChar w:fldCharType="end"/>
             </w:r>
@@ -1289,18 +1225,16 @@
             <w:rPr>
               <w:rFonts w:asciiTheme="minorHAnsi" w:eastAsiaTheme="minorEastAsia" w:hAnsiTheme="minorHAnsi" w:cstheme="minorBidi"/>
               <w:noProof/>
-              <w:sz w:val="32"/>
-              <w:szCs w:val="32"/>
-              <w:lang w:eastAsia="ru-RU"/>
+              <w:sz w:val="22"/>
+              <w:szCs w:val="28"/>
+              <w:lang w:eastAsia="zh-CN" w:bidi="th-TH"/>
             </w:rPr>
           </w:pPr>
-          <w:hyperlink w:anchor="_Toc177548038" w:history="1">
+          <w:hyperlink w:anchor="_Toc180973405" w:history="1">
             <w:r>
               <w:rPr>
                 <w:rStyle w:val="a7"/>
                 <w:noProof/>
-                <w:sz w:val="32"/>
-                <w:szCs w:val="32"/>
               </w:rPr>
               <w:t>Задание 2.1</w:t>
             </w:r>
@@ -1308,8 +1242,6 @@
               <w:rPr>
                 <w:noProof/>
                 <w:webHidden/>
-                <w:sz w:val="32"/>
-                <w:szCs w:val="32"/>
               </w:rPr>
               <w:tab/>
             </w:r>
@@ -1317,8 +1249,6 @@
               <w:rPr>
                 <w:noProof/>
                 <w:webHidden/>
-                <w:sz w:val="32"/>
-                <w:szCs w:val="32"/>
               </w:rPr>
               <w:fldChar w:fldCharType="begin"/>
             </w:r>
@@ -1326,25 +1256,19 @@
               <w:rPr>
                 <w:noProof/>
                 <w:webHidden/>
-                <w:sz w:val="32"/>
-                <w:szCs w:val="32"/>
-              </w:rPr>
-              <w:instrText xml:space="preserve"> PAGEREF _Toc177548038 \h </w:instrText>
-            </w:r>
-            <w:r>
-              <w:rPr>
-                <w:noProof/>
-                <w:webHidden/>
-                <w:sz w:val="32"/>
-                <w:szCs w:val="32"/>
-              </w:rPr>
-            </w:r>
-            <w:r>
-              <w:rPr>
-                <w:noProof/>
-                <w:webHidden/>
-                <w:sz w:val="32"/>
-                <w:szCs w:val="32"/>
+              </w:rPr>
+              <w:instrText xml:space="preserve"> PAGEREF _Toc180973405 \h </w:instrText>
+            </w:r>
+            <w:r>
+              <w:rPr>
+                <w:noProof/>
+                <w:webHidden/>
+              </w:rPr>
+            </w:r>
+            <w:r>
+              <w:rPr>
+                <w:noProof/>
+                <w:webHidden/>
               </w:rPr>
               <w:fldChar w:fldCharType="separate"/>
             </w:r>
@@ -1352,8 +1276,6 @@
               <w:rPr>
                 <w:noProof/>
                 <w:webHidden/>
-                <w:sz w:val="32"/>
-                <w:szCs w:val="32"/>
               </w:rPr>
               <w:t>4</w:t>
             </w:r>
@@ -1361,8 +1283,6 @@
               <w:rPr>
                 <w:noProof/>
                 <w:webHidden/>
-                <w:sz w:val="32"/>
-                <w:szCs w:val="32"/>
               </w:rPr>
               <w:fldChar w:fldCharType="end"/>
             </w:r>
@@ -1377,18 +1297,16 @@
             <w:rPr>
               <w:rFonts w:asciiTheme="minorHAnsi" w:eastAsiaTheme="minorEastAsia" w:hAnsiTheme="minorHAnsi" w:cstheme="minorBidi"/>
               <w:noProof/>
-              <w:sz w:val="32"/>
-              <w:szCs w:val="32"/>
-              <w:lang w:eastAsia="ru-RU"/>
+              <w:sz w:val="22"/>
+              <w:szCs w:val="28"/>
+              <w:lang w:eastAsia="zh-CN" w:bidi="th-TH"/>
             </w:rPr>
           </w:pPr>
-          <w:hyperlink w:anchor="_Toc177548039" w:history="1">
+          <w:hyperlink w:anchor="_Toc180973406" w:history="1">
             <w:r>
               <w:rPr>
                 <w:rStyle w:val="a7"/>
                 <w:noProof/>
-                <w:sz w:val="32"/>
-                <w:szCs w:val="32"/>
               </w:rPr>
               <w:t>Задание 2.2</w:t>
             </w:r>
@@ -1396,8 +1314,6 @@
               <w:rPr>
                 <w:noProof/>
                 <w:webHidden/>
-                <w:sz w:val="32"/>
-                <w:szCs w:val="32"/>
               </w:rPr>
               <w:tab/>
             </w:r>
@@ -1405,8 +1321,6 @@
               <w:rPr>
                 <w:noProof/>
                 <w:webHidden/>
-                <w:sz w:val="32"/>
-                <w:szCs w:val="32"/>
               </w:rPr>
               <w:fldChar w:fldCharType="begin"/>
             </w:r>
@@ -1414,25 +1328,19 @@
               <w:rPr>
                 <w:noProof/>
                 <w:webHidden/>
-                <w:sz w:val="32"/>
-                <w:szCs w:val="32"/>
-              </w:rPr>
-              <w:instrText xml:space="preserve"> PAGEREF _Toc177548039 \h </w:instrText>
-            </w:r>
-            <w:r>
-              <w:rPr>
-                <w:noProof/>
-                <w:webHidden/>
-                <w:sz w:val="32"/>
-                <w:szCs w:val="32"/>
-              </w:rPr>
-            </w:r>
-            <w:r>
-              <w:rPr>
-                <w:noProof/>
-                <w:webHidden/>
-                <w:sz w:val="32"/>
-                <w:szCs w:val="32"/>
+              </w:rPr>
+              <w:instrText xml:space="preserve"> PAGEREF _Toc180973406 \h </w:instrText>
+            </w:r>
+            <w:r>
+              <w:rPr>
+                <w:noProof/>
+                <w:webHidden/>
+              </w:rPr>
+            </w:r>
+            <w:r>
+              <w:rPr>
+                <w:noProof/>
+                <w:webHidden/>
               </w:rPr>
               <w:fldChar w:fldCharType="separate"/>
             </w:r>
@@ -1440,17 +1348,13 @@
               <w:rPr>
                 <w:noProof/>
                 <w:webHidden/>
-                <w:sz w:val="32"/>
-                <w:szCs w:val="32"/>
-              </w:rPr>
-              <w:t>5</w:t>
-            </w:r>
-            <w:r>
-              <w:rPr>
-                <w:noProof/>
-                <w:webHidden/>
-                <w:sz w:val="32"/>
-                <w:szCs w:val="32"/>
+              </w:rPr>
+              <w:t>4</w:t>
+            </w:r>
+            <w:r>
+              <w:rPr>
+                <w:noProof/>
+                <w:webHidden/>
               </w:rPr>
               <w:fldChar w:fldCharType="end"/>
             </w:r>
@@ -1465,18 +1369,16 @@
             <w:rPr>
               <w:rFonts w:asciiTheme="minorHAnsi" w:eastAsiaTheme="minorEastAsia" w:hAnsiTheme="minorHAnsi" w:cstheme="minorBidi"/>
               <w:noProof/>
-              <w:sz w:val="32"/>
-              <w:szCs w:val="32"/>
-              <w:lang w:eastAsia="ru-RU"/>
+              <w:sz w:val="22"/>
+              <w:szCs w:val="28"/>
+              <w:lang w:eastAsia="zh-CN" w:bidi="th-TH"/>
             </w:rPr>
           </w:pPr>
-          <w:hyperlink w:anchor="_Toc177548040" w:history="1">
+          <w:hyperlink w:anchor="_Toc180973407" w:history="1">
             <w:r>
               <w:rPr>
                 <w:rStyle w:val="a7"/>
                 <w:noProof/>
-                <w:sz w:val="32"/>
-                <w:szCs w:val="32"/>
               </w:rPr>
               <w:t>Вывод</w:t>
             </w:r>
@@ -1484,8 +1386,6 @@
               <w:rPr>
                 <w:noProof/>
                 <w:webHidden/>
-                <w:sz w:val="32"/>
-                <w:szCs w:val="32"/>
               </w:rPr>
               <w:tab/>
             </w:r>
@@ -1493,8 +1393,6 @@
               <w:rPr>
                 <w:noProof/>
                 <w:webHidden/>
-                <w:sz w:val="32"/>
-                <w:szCs w:val="32"/>
               </w:rPr>
               <w:fldChar w:fldCharType="begin"/>
             </w:r>
@@ -1502,25 +1400,19 @@
               <w:rPr>
                 <w:noProof/>
                 <w:webHidden/>
-                <w:sz w:val="32"/>
-                <w:szCs w:val="32"/>
-              </w:rPr>
-              <w:instrText xml:space="preserve"> PAGEREF _Toc177548040 \h </w:instrText>
-            </w:r>
-            <w:r>
-              <w:rPr>
-                <w:noProof/>
-                <w:webHidden/>
-                <w:sz w:val="32"/>
-                <w:szCs w:val="32"/>
-              </w:rPr>
-            </w:r>
-            <w:r>
-              <w:rPr>
-                <w:noProof/>
-                <w:webHidden/>
-                <w:sz w:val="32"/>
-                <w:szCs w:val="32"/>
+              </w:rPr>
+              <w:instrText xml:space="preserve"> PAGEREF _Toc180973407 \h </w:instrText>
+            </w:r>
+            <w:r>
+              <w:rPr>
+                <w:noProof/>
+                <w:webHidden/>
+              </w:rPr>
+            </w:r>
+            <w:r>
+              <w:rPr>
+                <w:noProof/>
+                <w:webHidden/>
               </w:rPr>
               <w:fldChar w:fldCharType="separate"/>
             </w:r>
@@ -1528,8 +1420,6 @@
               <w:rPr>
                 <w:noProof/>
                 <w:webHidden/>
-                <w:sz w:val="32"/>
-                <w:szCs w:val="32"/>
               </w:rPr>
               <w:t>6</w:t>
             </w:r>
@@ -1537,8 +1427,6 @@
               <w:rPr>
                 <w:noProof/>
                 <w:webHidden/>
-                <w:sz w:val="32"/>
-                <w:szCs w:val="32"/>
               </w:rPr>
               <w:fldChar w:fldCharType="end"/>
             </w:r>
@@ -1613,7 +1501,7 @@
       <w:pPr>
         <w:pStyle w:val="1"/>
       </w:pPr>
-      <w:bookmarkStart w:id="0" w:name="_Toc177548034"/>
+      <w:bookmarkStart w:id="0" w:name="_Toc180973401"/>
       <w:r>
         <w:lastRenderedPageBreak/>
         <w:t>Цель работы</w:t>
@@ -1697,7 +1585,7 @@
           <w:b w:val="0"/>
         </w:rPr>
       </w:pPr>
-      <w:bookmarkStart w:id="1" w:name="_Toc177548035"/>
+      <w:bookmarkStart w:id="1" w:name="_Toc180973402"/>
       <w:r>
         <w:t>Постановка задачи</w:t>
       </w:r>
@@ -1768,7 +1656,7 @@
       <w:pPr>
         <w:pStyle w:val="1"/>
       </w:pPr>
-      <w:bookmarkStart w:id="2" w:name="_Toc177548036"/>
+      <w:bookmarkStart w:id="2" w:name="_Toc180973403"/>
       <w:r>
         <w:t>Формулировка з</w:t>
       </w:r>
@@ -1829,7 +1717,7 @@
       <w:pPr>
         <w:pStyle w:val="1"/>
       </w:pPr>
-      <w:bookmarkStart w:id="3" w:name="_Toc177548037"/>
+      <w:bookmarkStart w:id="3" w:name="_Toc180973404"/>
       <w:r>
         <w:t>Формулировка з</w:t>
       </w:r>
@@ -1846,11 +1734,7 @@
     </w:p>
     <w:p>
       <w:pPr>
-        <w:spacing w:after="160" w:line="259" w:lineRule="auto"/>
-        <w:rPr>
-          <w:sz w:val="32"/>
-          <w:szCs w:val="32"/>
-        </w:rPr>
+        <w:jc w:val="both"/>
       </w:pPr>
       <w:r>
         <w:rPr>
@@ -1861,66 +1745,56 @@
         <w:tab/>
       </w:r>
       <w:r>
-        <w:t>При подготовке к работе принудительно вручную сделать все элементы сайта-визитки, созданного в Задании 2.1, невидимыми (</w:t>
-      </w:r>
+        <w:t>Разместить на сайте-визитке, созданном в Задании 2.1, элемент «</w:t>
+      </w:r>
+      <w:proofErr w:type="spellStart"/>
       <w:r>
         <w:rPr>
           <w:i/>
           <w:lang w:val="en-US"/>
         </w:rPr>
-        <w:t>hidden</w:t>
+        <w:t>CheckBox</w:t>
+      </w:r>
+      <w:proofErr w:type="spellEnd"/>
+      <w:r>
+        <w:t>». При выставлении флага (логического признака) полностью клонировать только текстовое содержимое всех элементов сайта-визитки в разделительный блок (</w:t>
       </w:r>
       <w:r>
         <w:rPr>
           <w:i/>
         </w:rPr>
-        <w:t>="</w:t>
+        <w:t>&lt;</w:t>
       </w:r>
       <w:r>
         <w:rPr>
           <w:i/>
           <w:lang w:val="en-US"/>
         </w:rPr>
-        <w:t>true</w:t>
-      </w:r>
+        <w:t>div</w:t>
+      </w:r>
+      <w:proofErr w:type="gramStart"/>
       <w:r>
         <w:rPr>
           <w:i/>
         </w:rPr>
-        <w:t>"</w:t>
-      </w:r>
-      <w:r>
-        <w:t>). Это касается, в том числе, и горизонтальных линий (</w:t>
-      </w:r>
-      <w:r>
-        <w:rPr>
-          <w:i/>
-        </w:rPr>
-        <w:t>&lt;</w:t>
-      </w:r>
-      <w:proofErr w:type="spellStart"/>
+        <w:t>&gt;</w:t>
+      </w:r>
+      <w:r>
+        <w:t>)*</w:t>
+      </w:r>
+      <w:proofErr w:type="gramEnd"/>
+      <w:r>
+        <w:t xml:space="preserve">, размещённый в конце </w:t>
+      </w:r>
       <w:r>
         <w:rPr>
           <w:i/>
           <w:lang w:val="en-US"/>
         </w:rPr>
-        <w:t>hr</w:t>
-      </w:r>
-      <w:proofErr w:type="spellEnd"/>
-      <w:r>
-        <w:rPr>
-          <w:i/>
-        </w:rPr>
-        <w:t>&gt;</w:t>
-      </w:r>
-      <w:r>
-        <w:t>), и разрывов строк (</w:t>
-      </w:r>
-      <w:r>
-        <w:rPr>
-          <w:i/>
-        </w:rPr>
-        <w:t>&lt;</w:t>
+        <w:t>web</w:t>
+      </w:r>
+      <w:r>
+        <w:t>-страницы. При сбросе флага в элементе «</w:t>
       </w:r>
       <w:proofErr w:type="spellStart"/>
       <w:r>
@@ -1928,132 +1802,33 @@
           <w:i/>
           <w:lang w:val="en-US"/>
         </w:rPr>
-        <w:t>br</w:t>
+        <w:t>CheckBox</w:t>
       </w:r>
       <w:proofErr w:type="spellEnd"/>
       <w:r>
+        <w:t xml:space="preserve">» </w:t>
+      </w:r>
+      <w:proofErr w:type="gramStart"/>
+      <w:r>
+        <w:t>–  убирать</w:t>
+      </w:r>
+      <w:proofErr w:type="gramEnd"/>
+      <w:r>
+        <w:t xml:space="preserve"> всё текстовое наполнение, попавшее в разделительный блок.</w:t>
+      </w:r>
+    </w:p>
+    <w:p>
+      <w:pPr>
+        <w:jc w:val="both"/>
         <w:rPr>
           <w:i/>
         </w:rPr>
-        <w:t>&gt;</w:t>
-      </w:r>
-      <w:r>
-        <w:t>). Разместить экранную кнопку («</w:t>
-      </w:r>
+      </w:pPr>
       <w:r>
         <w:rPr>
           <w:i/>
-          <w:lang w:val="en-US"/>
-        </w:rPr>
-        <w:t>Button</w:t>
-      </w:r>
-      <w:r>
-        <w:t>» или «</w:t>
-      </w:r>
-      <w:r>
-        <w:rPr>
-          <w:i/>
-          <w:lang w:val="en-US"/>
-        </w:rPr>
-        <w:t>Input</w:t>
-      </w:r>
-      <w:r>
-        <w:t>» в режиме экранной кнопки (</w:t>
-      </w:r>
-      <w:r>
-        <w:rPr>
-          <w:i/>
-          <w:lang w:val="en-US"/>
-        </w:rPr>
-        <w:t>type</w:t>
-      </w:r>
-      <w:r>
-        <w:rPr>
-          <w:i/>
-        </w:rPr>
-        <w:t>="</w:t>
-      </w:r>
-      <w:proofErr w:type="spellStart"/>
-      <w:r>
-        <w:rPr>
-          <w:i/>
-        </w:rPr>
-        <w:t>button</w:t>
-      </w:r>
-      <w:proofErr w:type="spellEnd"/>
-      <w:r>
-        <w:rPr>
-          <w:i/>
-        </w:rPr>
-        <w:t>"</w:t>
-      </w:r>
-      <w:r>
-        <w:t xml:space="preserve">); рекомендовано размещение в конце «тела»), по нажатии на которую, на </w:t>
-      </w:r>
-      <w:r>
-        <w:rPr>
-          <w:i/>
-          <w:lang w:val="en-US"/>
-        </w:rPr>
-        <w:t>web</w:t>
-      </w:r>
-      <w:r>
-        <w:t>-страницу последовательно, один за другим, выводились бы исходно невидимые элементы сайта-визитки. По размещении всех элементов сайта-визитки на странице экранную кнопку сделать неактивной (</w:t>
-      </w:r>
-      <w:r>
-        <w:rPr>
-          <w:i/>
-          <w:lang w:val="en-US"/>
-        </w:rPr>
-        <w:t>disabled</w:t>
-      </w:r>
-      <w:r>
-        <w:rPr>
-          <w:i/>
-        </w:rPr>
-        <w:t>="</w:t>
-      </w:r>
-      <w:r>
-        <w:rPr>
-          <w:i/>
-          <w:lang w:val="en-US"/>
-        </w:rPr>
-        <w:t>true</w:t>
-      </w:r>
-      <w:r>
-        <w:rPr>
-          <w:i/>
-        </w:rPr>
-        <w:t>"</w:t>
-      </w:r>
-      <w:r>
-        <w:t xml:space="preserve">). Её последующая активация возможна только посредством перезагрузки </w:t>
-      </w:r>
-      <w:r>
-        <w:rPr>
-          <w:i/>
-          <w:lang w:val="en-US"/>
-        </w:rPr>
-        <w:t>web</w:t>
-      </w:r>
-      <w:r>
-        <w:t>-страницы (по «</w:t>
-      </w:r>
-      <w:r>
-        <w:rPr>
-          <w:i/>
-          <w:lang w:val="en-US"/>
-        </w:rPr>
-        <w:t>F</w:t>
-      </w:r>
-      <w:r>
-        <w:rPr>
-          <w:i/>
-        </w:rPr>
-        <w:t>5</w:t>
-      </w:r>
-      <w:r>
-        <w:t>»).</w:t>
+        </w:rPr>
+        <w:t>*Пустой блок необходимо добавить в имеющуюся структуру сайта-визитки.</w:t>
       </w:r>
     </w:p>
     <w:p>
@@ -2093,7 +1868,7 @@
       <w:pPr>
         <w:pStyle w:val="1"/>
       </w:pPr>
-      <w:bookmarkStart w:id="4" w:name="_Toc177548038"/>
+      <w:bookmarkStart w:id="4" w:name="_Toc180973405"/>
       <w:r>
         <w:lastRenderedPageBreak/>
         <w:t>Задание 2.1</w:t>
@@ -2134,6 +1909,7 @@
             </w:pPr>
             <w:r>
               <w:rPr>
+                <w:noProof/>
                 <w:sz w:val="32"/>
                 <w:szCs w:val="32"/>
                 <w:lang w:val="en-US"/>
@@ -2231,7 +2007,7 @@
       <w:pPr>
         <w:pStyle w:val="1"/>
       </w:pPr>
-      <w:bookmarkStart w:id="5" w:name="_Toc177548039"/>
+      <w:bookmarkStart w:id="5" w:name="_Toc180973406"/>
       <w:r>
         <w:t>Задание 2.2</w:t>
       </w:r>
@@ -2257,8 +2033,8 @@
         <w:tblLook w:val="04A0" w:firstRow="1" w:lastRow="0" w:firstColumn="1" w:lastColumn="0" w:noHBand="0" w:noVBand="1"/>
       </w:tblPr>
       <w:tblGrid>
-        <w:gridCol w:w="9341"/>
-        <w:gridCol w:w="14"/>
+        <w:gridCol w:w="9347"/>
+        <w:gridCol w:w="8"/>
       </w:tblGrid>
       <w:tr>
         <w:tc>
@@ -2278,6 +2054,7 @@
             </w:pPr>
             <w:r>
               <w:rPr>
+                <w:noProof/>
                 <w:sz w:val="32"/>
                 <w:szCs w:val="32"/>
                 <w:lang w:val="en-US"/>
@@ -2391,8 +2168,38 @@
                 <w:lang w:val="en-US"/>
               </w:rPr>
             </w:pPr>
-            <w:bookmarkStart w:id="6" w:name="_GoBack"/>
-            <w:bookmarkEnd w:id="6"/>
+            <w:r>
+              <w:rPr>
+                <w:sz w:val="32"/>
+                <w:szCs w:val="32"/>
+                <w:lang w:val="en-US"/>
+              </w:rPr>
+              <w:object w:dxaOrig="8041" w:dyaOrig="8485" w14:anchorId="6599C2E0">
+                <v:shapetype id="_x0000_t75" coordsize="21600,21600" o:spt="75" o:preferrelative="t" path="m@4@5l@4@11@9@11@9@5xe" filled="f" stroked="f">
+                  <v:stroke joinstyle="miter"/>
+                  <v:formulas>
+                    <v:f eqn="if lineDrawn pixelLineWidth 0"/>
+                    <v:f eqn="sum @0 1 0"/>
+                    <v:f eqn="sum 0 0 @1"/>
+                    <v:f eqn="prod @2 1 2"/>
+                    <v:f eqn="prod @3 21600 pixelWidth"/>
+                    <v:f eqn="prod @3 21600 pixelHeight"/>
+                    <v:f eqn="sum @0 0 1"/>
+                    <v:f eqn="prod @6 1 2"/>
+                    <v:f eqn="prod @7 21600 pixelWidth"/>
+                    <v:f eqn="sum @8 21600 0"/>
+                    <v:f eqn="prod @7 21600 pixelHeight"/>
+                    <v:f eqn="sum @10 21600 0"/>
+                  </v:formulas>
+                  <v:path o:extrusionok="f" gradientshapeok="t" o:connecttype="rect"/>
+                  <o:lock v:ext="edit" aspectratio="t"/>
+                </v:shapetype>
+                <v:shape id="_x0000_i1025" type="#_x0000_t75" style="width:402pt;height:424.2pt" o:ole="">
+                  <v:imagedata r:id="rId11" o:title=""/>
+                </v:shape>
+                <o:OLEObject Type="Embed" ProgID="Visio.Drawing.15" ShapeID="_x0000_i1025" DrawAspect="Content" ObjectID="_1791586426" r:id="rId12"/>
+              </w:object>
+            </w:r>
           </w:p>
         </w:tc>
       </w:tr>
@@ -2474,11 +2281,12 @@
           <w:b w:val="0"/>
         </w:rPr>
       </w:pPr>
-      <w:bookmarkStart w:id="7" w:name="_Toc177548040"/>
-      <w:r>
+      <w:bookmarkStart w:id="6" w:name="_Toc180973407"/>
+      <w:r>
+        <w:lastRenderedPageBreak/>
         <w:t>Вывод</w:t>
       </w:r>
-      <w:bookmarkEnd w:id="7"/>
+      <w:bookmarkEnd w:id="6"/>
     </w:p>
     <w:p>
       <w:pPr>
@@ -2581,7 +2389,7 @@
       </w:r>
     </w:p>
     <w:sectPr>
-      <w:footerReference w:type="default" r:id="rId11"/>
+      <w:footerReference w:type="default" r:id="rId13"/>
       <w:pgSz w:w="11906" w:h="16838"/>
       <w:pgMar w:top="1134" w:right="850" w:bottom="1134" w:left="1701" w:header="708" w:footer="708" w:gutter="0"/>
       <w:cols w:space="708"/>
@@ -2593,7 +2401,7 @@
 </file>
 
 <file path=word/endnotes.xml><?xml version="1.0" encoding="utf-8"?>
-<w:endnotes xmlns:wpc="http://schemas.microsoft.com/office/word/2010/wordprocessingCanvas" xmlns:cx="http://schemas.microsoft.com/office/drawing/2014/chartex" xmlns:cx1="http://schemas.microsoft.com/office/drawing/2015/9/8/chartex" xmlns:cx2="http://schemas.microsoft.com/office/drawing/2015/10/21/chartex" xmlns:cx3="http://schemas.microsoft.com/office/drawing/2016/5/9/chartex" xmlns:cx4="http://schemas.microsoft.com/office/drawing/2016/5/10/chartex" xmlns:cx5="http://schemas.microsoft.com/office/drawing/2016/5/11/chartex" xmlns:cx6="http://schemas.microsoft.com/office/drawing/2016/5/12/chartex" xmlns:cx7="http://schemas.microsoft.com/office/drawing/2016/5/13/chartex" xmlns:cx8="http://schemas.microsoft.com/office/drawing/2016/5/14/chartex" xmlns:mc="http://schemas.openxmlformats.org/markup-compatibility/2006" xmlns:aink="http://schemas.microsoft.com/office/drawing/2016/ink" xmlns:am3d="http://schemas.microsoft.com/office/drawing/2017/model3d" xmlns:o="urn:schemas-microsoft-com:office:office" xmlns:r="http://schemas.openxmlformats.org/officeDocument/2006/relationships" xmlns:m="http://schemas.openxmlformats.org/officeDocument/2006/math" xmlns:v="urn:schemas-microsoft-com:vml" xmlns:wp14="http://schemas.microsoft.com/office/word/2010/wordprocessingDrawing" xmlns:wp="http://schemas.openxmlformats.org/drawingml/2006/wordprocessingDrawing" xmlns:w10="urn:schemas-microsoft-com:office:word" xmlns:w="http://schemas.openxmlformats.org/wordprocessingml/2006/main" xmlns:w14="http://schemas.microsoft.com/office/word/2010/wordml" xmlns:w15="http://schemas.microsoft.com/office/word/2012/wordml" xmlns:w16cex="http://schemas.microsoft.com/office/word/2018/wordml/cex" xmlns:w16cid="http://schemas.microsoft.com/office/word/2016/wordml/cid" xmlns:w16="http://schemas.microsoft.com/office/word/2018/wordml" xmlns:w16se="http://schemas.microsoft.com/office/word/2015/wordml/symex" xmlns:wpg="http://schemas.microsoft.com/office/word/2010/wordprocessingGroup" xmlns:wpi="http://schemas.microsoft.com/office/word/2010/wordprocessingInk" xmlns:wne="http://schemas.microsoft.com/office/word/2006/wordml" xmlns:wps="http://schemas.microsoft.com/office/word/2010/wordprocessingShape" mc:Ignorable="w14 w15 w16se w16cid w16 w16cex wp14">
+<w:endnotes xmlns:wpc="http://schemas.microsoft.com/office/word/2010/wordprocessingCanvas" xmlns:cx="http://schemas.microsoft.com/office/drawing/2014/chartex" xmlns:cx1="http://schemas.microsoft.com/office/drawing/2015/9/8/chartex" xmlns:cx2="http://schemas.microsoft.com/office/drawing/2015/10/21/chartex" xmlns:cx3="http://schemas.microsoft.com/office/drawing/2016/5/9/chartex" xmlns:cx4="http://schemas.microsoft.com/office/drawing/2016/5/10/chartex" xmlns:cx5="http://schemas.microsoft.com/office/drawing/2016/5/11/chartex" xmlns:cx6="http://schemas.microsoft.com/office/drawing/2016/5/12/chartex" xmlns:cx7="http://schemas.microsoft.com/office/drawing/2016/5/13/chartex" xmlns:cx8="http://schemas.microsoft.com/office/drawing/2016/5/14/chartex" xmlns:mc="http://schemas.openxmlformats.org/markup-compatibility/2006" xmlns:aink="http://schemas.microsoft.com/office/drawing/2016/ink" xmlns:am3d="http://schemas.microsoft.com/office/drawing/2017/model3d" xmlns:o="urn:schemas-microsoft-com:office:office" xmlns:r="http://schemas.openxmlformats.org/officeDocument/2006/relationships" xmlns:m="http://schemas.openxmlformats.org/officeDocument/2006/math" xmlns:v="urn:schemas-microsoft-com:vml" xmlns:wp14="http://schemas.microsoft.com/office/word/2010/wordprocessingDrawing" xmlns:wp="http://schemas.openxmlformats.org/drawingml/2006/wordprocessingDrawing" xmlns:w10="urn:schemas-microsoft-com:office:word" xmlns:w="http://schemas.openxmlformats.org/wordprocessingml/2006/main" xmlns:w14="http://schemas.microsoft.com/office/word/2010/wordml" xmlns:w15="http://schemas.microsoft.com/office/word/2012/wordml" xmlns:w16cex="http://schemas.microsoft.com/office/word/2018/wordml/cex" xmlns:w16cid="http://schemas.microsoft.com/office/word/2016/wordml/cid" xmlns:w16="http://schemas.microsoft.com/office/word/2018/wordml" xmlns:w16sdtdh="http://schemas.microsoft.com/office/word/2020/wordml/sdtdatahash" xmlns:w16se="http://schemas.microsoft.com/office/word/2015/wordml/symex" xmlns:wpg="http://schemas.microsoft.com/office/word/2010/wordprocessingGroup" xmlns:wpi="http://schemas.microsoft.com/office/word/2010/wordprocessingInk" xmlns:wne="http://schemas.microsoft.com/office/word/2006/wordml" xmlns:wps="http://schemas.microsoft.com/office/word/2010/wordprocessingShape" mc:Ignorable="w14 w15 w16se w16cid w16 w16cex w16sdtdh wp14">
   <w:endnote w:type="separator" w:id="-1">
     <w:p>
       <w:pPr>
@@ -2618,7 +2426,7 @@
 </file>
 
 <file path=word/footer1.xml><?xml version="1.0" encoding="utf-8"?>
-<w:ftr xmlns:wpc="http://schemas.microsoft.com/office/word/2010/wordprocessingCanvas" xmlns:cx="http://schemas.microsoft.com/office/drawing/2014/chartex" xmlns:cx1="http://schemas.microsoft.com/office/drawing/2015/9/8/chartex" xmlns:cx2="http://schemas.microsoft.com/office/drawing/2015/10/21/chartex" xmlns:cx3="http://schemas.microsoft.com/office/drawing/2016/5/9/chartex" xmlns:cx4="http://schemas.microsoft.com/office/drawing/2016/5/10/chartex" xmlns:cx5="http://schemas.microsoft.com/office/drawing/2016/5/11/chartex" xmlns:cx6="http://schemas.microsoft.com/office/drawing/2016/5/12/chartex" xmlns:cx7="http://schemas.microsoft.com/office/drawing/2016/5/13/chartex" xmlns:cx8="http://schemas.microsoft.com/office/drawing/2016/5/14/chartex" xmlns:mc="http://schemas.openxmlformats.org/markup-compatibility/2006" xmlns:aink="http://schemas.microsoft.com/office/drawing/2016/ink" xmlns:am3d="http://schemas.microsoft.com/office/drawing/2017/model3d" xmlns:o="urn:schemas-microsoft-com:office:office" xmlns:r="http://schemas.openxmlformats.org/officeDocument/2006/relationships" xmlns:m="http://schemas.openxmlformats.org/officeDocument/2006/math" xmlns:v="urn:schemas-microsoft-com:vml" xmlns:wp14="http://schemas.microsoft.com/office/word/2010/wordprocessingDrawing" xmlns:wp="http://schemas.openxmlformats.org/drawingml/2006/wordprocessingDrawing" xmlns:w10="urn:schemas-microsoft-com:office:word" xmlns:w="http://schemas.openxmlformats.org/wordprocessingml/2006/main" xmlns:w14="http://schemas.microsoft.com/office/word/2010/wordml" xmlns:w15="http://schemas.microsoft.com/office/word/2012/wordml" xmlns:w16cex="http://schemas.microsoft.com/office/word/2018/wordml/cex" xmlns:w16cid="http://schemas.microsoft.com/office/word/2016/wordml/cid" xmlns:w16="http://schemas.microsoft.com/office/word/2018/wordml" xmlns:w16se="http://schemas.microsoft.com/office/word/2015/wordml/symex" xmlns:wpg="http://schemas.microsoft.com/office/word/2010/wordprocessingGroup" xmlns:wpi="http://schemas.microsoft.com/office/word/2010/wordprocessingInk" xmlns:wne="http://schemas.microsoft.com/office/word/2006/wordml" xmlns:wps="http://schemas.microsoft.com/office/word/2010/wordprocessingShape" mc:Ignorable="w14 w15 w16se w16cid w16 w16cex wp14">
+<w:ftr xmlns:wpc="http://schemas.microsoft.com/office/word/2010/wordprocessingCanvas" xmlns:cx="http://schemas.microsoft.com/office/drawing/2014/chartex" xmlns:cx1="http://schemas.microsoft.com/office/drawing/2015/9/8/chartex" xmlns:cx2="http://schemas.microsoft.com/office/drawing/2015/10/21/chartex" xmlns:cx3="http://schemas.microsoft.com/office/drawing/2016/5/9/chartex" xmlns:cx4="http://schemas.microsoft.com/office/drawing/2016/5/10/chartex" xmlns:cx5="http://schemas.microsoft.com/office/drawing/2016/5/11/chartex" xmlns:cx6="http://schemas.microsoft.com/office/drawing/2016/5/12/chartex" xmlns:cx7="http://schemas.microsoft.com/office/drawing/2016/5/13/chartex" xmlns:cx8="http://schemas.microsoft.com/office/drawing/2016/5/14/chartex" xmlns:mc="http://schemas.openxmlformats.org/markup-compatibility/2006" xmlns:aink="http://schemas.microsoft.com/office/drawing/2016/ink" xmlns:am3d="http://schemas.microsoft.com/office/drawing/2017/model3d" xmlns:o="urn:schemas-microsoft-com:office:office" xmlns:r="http://schemas.openxmlformats.org/officeDocument/2006/relationships" xmlns:m="http://schemas.openxmlformats.org/officeDocument/2006/math" xmlns:v="urn:schemas-microsoft-com:vml" xmlns:wp14="http://schemas.microsoft.com/office/word/2010/wordprocessingDrawing" xmlns:wp="http://schemas.openxmlformats.org/drawingml/2006/wordprocessingDrawing" xmlns:w10="urn:schemas-microsoft-com:office:word" xmlns:w="http://schemas.openxmlformats.org/wordprocessingml/2006/main" xmlns:w14="http://schemas.microsoft.com/office/word/2010/wordml" xmlns:w15="http://schemas.microsoft.com/office/word/2012/wordml" xmlns:w16cex="http://schemas.microsoft.com/office/word/2018/wordml/cex" xmlns:w16cid="http://schemas.microsoft.com/office/word/2016/wordml/cid" xmlns:w16="http://schemas.microsoft.com/office/word/2018/wordml" xmlns:w16sdtdh="http://schemas.microsoft.com/office/word/2020/wordml/sdtdatahash" xmlns:w16se="http://schemas.microsoft.com/office/word/2015/wordml/symex" xmlns:wpg="http://schemas.microsoft.com/office/word/2010/wordprocessingGroup" xmlns:wpi="http://schemas.microsoft.com/office/word/2010/wordprocessingInk" xmlns:wne="http://schemas.microsoft.com/office/word/2006/wordml" xmlns:wps="http://schemas.microsoft.com/office/word/2010/wordprocessingShape" mc:Ignorable="w14 w15 w16se w16cid w16 w16cex w16sdtdh wp14">
   <w:p>
     <w:pPr>
       <w:pStyle w:val="aa"/>
@@ -2676,7 +2484,7 @@
 </file>
 
 <file path=word/footnotes.xml><?xml version="1.0" encoding="utf-8"?>
-<w:footnotes xmlns:wpc="http://schemas.microsoft.com/office/word/2010/wordprocessingCanvas" xmlns:cx="http://schemas.microsoft.com/office/drawing/2014/chartex" xmlns:cx1="http://schemas.microsoft.com/office/drawing/2015/9/8/chartex" xmlns:cx2="http://schemas.microsoft.com/office/drawing/2015/10/21/chartex" xmlns:cx3="http://schemas.microsoft.com/office/drawing/2016/5/9/chartex" xmlns:cx4="http://schemas.microsoft.com/office/drawing/2016/5/10/chartex" xmlns:cx5="http://schemas.microsoft.com/office/drawing/2016/5/11/chartex" xmlns:cx6="http://schemas.microsoft.com/office/drawing/2016/5/12/chartex" xmlns:cx7="http://schemas.microsoft.com/office/drawing/2016/5/13/chartex" xmlns:cx8="http://schemas.microsoft.com/office/drawing/2016/5/14/chartex" xmlns:mc="http://schemas.openxmlformats.org/markup-compatibility/2006" xmlns:aink="http://schemas.microsoft.com/office/drawing/2016/ink" xmlns:am3d="http://schemas.microsoft.com/office/drawing/2017/model3d" xmlns:o="urn:schemas-microsoft-com:office:office" xmlns:r="http://schemas.openxmlformats.org/officeDocument/2006/relationships" xmlns:m="http://schemas.openxmlformats.org/officeDocument/2006/math" xmlns:v="urn:schemas-microsoft-com:vml" xmlns:wp14="http://schemas.microsoft.com/office/word/2010/wordprocessingDrawing" xmlns:wp="http://schemas.openxmlformats.org/drawingml/2006/wordprocessingDrawing" xmlns:w10="urn:schemas-microsoft-com:office:word" xmlns:w="http://schemas.openxmlformats.org/wordprocessingml/2006/main" xmlns:w14="http://schemas.microsoft.com/office/word/2010/wordml" xmlns:w15="http://schemas.microsoft.com/office/word/2012/wordml" xmlns:w16cex="http://schemas.microsoft.com/office/word/2018/wordml/cex" xmlns:w16cid="http://schemas.microsoft.com/office/word/2016/wordml/cid" xmlns:w16="http://schemas.microsoft.com/office/word/2018/wordml" xmlns:w16se="http://schemas.microsoft.com/office/word/2015/wordml/symex" xmlns:wpg="http://schemas.microsoft.com/office/word/2010/wordprocessingGroup" xmlns:wpi="http://schemas.microsoft.com/office/word/2010/wordprocessingInk" xmlns:wne="http://schemas.microsoft.com/office/word/2006/wordml" xmlns:wps="http://schemas.microsoft.com/office/word/2010/wordprocessingShape" mc:Ignorable="w14 w15 w16se w16cid w16 w16cex wp14">
+<w:footnotes xmlns:wpc="http://schemas.microsoft.com/office/word/2010/wordprocessingCanvas" xmlns:cx="http://schemas.microsoft.com/office/drawing/2014/chartex" xmlns:cx1="http://schemas.microsoft.com/office/drawing/2015/9/8/chartex" xmlns:cx2="http://schemas.microsoft.com/office/drawing/2015/10/21/chartex" xmlns:cx3="http://schemas.microsoft.com/office/drawing/2016/5/9/chartex" xmlns:cx4="http://schemas.microsoft.com/office/drawing/2016/5/10/chartex" xmlns:cx5="http://schemas.microsoft.com/office/drawing/2016/5/11/chartex" xmlns:cx6="http://schemas.microsoft.com/office/drawing/2016/5/12/chartex" xmlns:cx7="http://schemas.microsoft.com/office/drawing/2016/5/13/chartex" xmlns:cx8="http://schemas.microsoft.com/office/drawing/2016/5/14/chartex" xmlns:mc="http://schemas.openxmlformats.org/markup-compatibility/2006" xmlns:aink="http://schemas.microsoft.com/office/drawing/2016/ink" xmlns:am3d="http://schemas.microsoft.com/office/drawing/2017/model3d" xmlns:o="urn:schemas-microsoft-com:office:office" xmlns:r="http://schemas.openxmlformats.org/officeDocument/2006/relationships" xmlns:m="http://schemas.openxmlformats.org/officeDocument/2006/math" xmlns:v="urn:schemas-microsoft-com:vml" xmlns:wp14="http://schemas.microsoft.com/office/word/2010/wordprocessingDrawing" xmlns:wp="http://schemas.openxmlformats.org/drawingml/2006/wordprocessingDrawing" xmlns:w10="urn:schemas-microsoft-com:office:word" xmlns:w="http://schemas.openxmlformats.org/wordprocessingml/2006/main" xmlns:w14="http://schemas.microsoft.com/office/word/2010/wordml" xmlns:w15="http://schemas.microsoft.com/office/word/2012/wordml" xmlns:w16cex="http://schemas.microsoft.com/office/word/2018/wordml/cex" xmlns:w16cid="http://schemas.microsoft.com/office/word/2016/wordml/cid" xmlns:w16="http://schemas.microsoft.com/office/word/2018/wordml" xmlns:w16sdtdh="http://schemas.microsoft.com/office/word/2020/wordml/sdtdatahash" xmlns:w16se="http://schemas.microsoft.com/office/word/2015/wordml/symex" xmlns:wpg="http://schemas.microsoft.com/office/word/2010/wordprocessingGroup" xmlns:wpi="http://schemas.microsoft.com/office/word/2010/wordprocessingInk" xmlns:wne="http://schemas.microsoft.com/office/word/2006/wordml" xmlns:wps="http://schemas.microsoft.com/office/word/2010/wordprocessingShape" mc:Ignorable="w14 w15 w16se w16cid w16 w16cex w16sdtdh wp14">
   <w:footnote w:type="separator" w:id="-1">
     <w:p>
       <w:pPr>
@@ -2701,7 +2509,7 @@
 </file>
 
 <file path=word/numbering.xml><?xml version="1.0" encoding="utf-8"?>
-<w:numbering xmlns:wpc="http://schemas.microsoft.com/office/word/2010/wordprocessingCanvas" xmlns:cx="http://schemas.microsoft.com/office/drawing/2014/chartex" xmlns:cx1="http://schemas.microsoft.com/office/drawing/2015/9/8/chartex" xmlns:cx2="http://schemas.microsoft.com/office/drawing/2015/10/21/chartex" xmlns:cx3="http://schemas.microsoft.com/office/drawing/2016/5/9/chartex" xmlns:cx4="http://schemas.microsoft.com/office/drawing/2016/5/10/chartex" xmlns:cx5="http://schemas.microsoft.com/office/drawing/2016/5/11/chartex" xmlns:cx6="http://schemas.microsoft.com/office/drawing/2016/5/12/chartex" xmlns:cx7="http://schemas.microsoft.com/office/drawing/2016/5/13/chartex" xmlns:cx8="http://schemas.microsoft.com/office/drawing/2016/5/14/chartex" xmlns:mc="http://schemas.openxmlformats.org/markup-compatibility/2006" xmlns:aink="http://schemas.microsoft.com/office/drawing/2016/ink" xmlns:am3d="http://schemas.microsoft.com/office/drawing/2017/model3d" xmlns:o="urn:schemas-microsoft-com:office:office" xmlns:r="http://schemas.openxmlformats.org/officeDocument/2006/relationships" xmlns:m="http://schemas.openxmlformats.org/officeDocument/2006/math" xmlns:v="urn:schemas-microsoft-com:vml" xmlns:wp14="http://schemas.microsoft.com/office/word/2010/wordprocessingDrawing" xmlns:wp="http://schemas.openxmlformats.org/drawingml/2006/wordprocessingDrawing" xmlns:w10="urn:schemas-microsoft-com:office:word" xmlns:w="http://schemas.openxmlformats.org/wordprocessingml/2006/main" xmlns:w14="http://schemas.microsoft.com/office/word/2010/wordml" xmlns:w15="http://schemas.microsoft.com/office/word/2012/wordml" xmlns:w16cex="http://schemas.microsoft.com/office/word/2018/wordml/cex" xmlns:w16cid="http://schemas.microsoft.com/office/word/2016/wordml/cid" xmlns:w16="http://schemas.microsoft.com/office/word/2018/wordml" xmlns:w16se="http://schemas.microsoft.com/office/word/2015/wordml/symex" xmlns:wpg="http://schemas.microsoft.com/office/word/2010/wordprocessingGroup" xmlns:wpi="http://schemas.microsoft.com/office/word/2010/wordprocessingInk" xmlns:wne="http://schemas.microsoft.com/office/word/2006/wordml" xmlns:wps="http://schemas.microsoft.com/office/word/2010/wordprocessingShape" mc:Ignorable="w14 w15 w16se w16cid w16 w16cex wp14">
+<w:numbering xmlns:wpc="http://schemas.microsoft.com/office/word/2010/wordprocessingCanvas" xmlns:cx="http://schemas.microsoft.com/office/drawing/2014/chartex" xmlns:cx1="http://schemas.microsoft.com/office/drawing/2015/9/8/chartex" xmlns:cx2="http://schemas.microsoft.com/office/drawing/2015/10/21/chartex" xmlns:cx3="http://schemas.microsoft.com/office/drawing/2016/5/9/chartex" xmlns:cx4="http://schemas.microsoft.com/office/drawing/2016/5/10/chartex" xmlns:cx5="http://schemas.microsoft.com/office/drawing/2016/5/11/chartex" xmlns:cx6="http://schemas.microsoft.com/office/drawing/2016/5/12/chartex" xmlns:cx7="http://schemas.microsoft.com/office/drawing/2016/5/13/chartex" xmlns:cx8="http://schemas.microsoft.com/office/drawing/2016/5/14/chartex" xmlns:mc="http://schemas.openxmlformats.org/markup-compatibility/2006" xmlns:aink="http://schemas.microsoft.com/office/drawing/2016/ink" xmlns:am3d="http://schemas.microsoft.com/office/drawing/2017/model3d" xmlns:o="urn:schemas-microsoft-com:office:office" xmlns:r="http://schemas.openxmlformats.org/officeDocument/2006/relationships" xmlns:m="http://schemas.openxmlformats.org/officeDocument/2006/math" xmlns:v="urn:schemas-microsoft-com:vml" xmlns:wp14="http://schemas.microsoft.com/office/word/2010/wordprocessingDrawing" xmlns:wp="http://schemas.openxmlformats.org/drawingml/2006/wordprocessingDrawing" xmlns:w10="urn:schemas-microsoft-com:office:word" xmlns:w="http://schemas.openxmlformats.org/wordprocessingml/2006/main" xmlns:w14="http://schemas.microsoft.com/office/word/2010/wordml" xmlns:w15="http://schemas.microsoft.com/office/word/2012/wordml" xmlns:w16cex="http://schemas.microsoft.com/office/word/2018/wordml/cex" xmlns:w16cid="http://schemas.microsoft.com/office/word/2016/wordml/cid" xmlns:w16="http://schemas.microsoft.com/office/word/2018/wordml" xmlns:w16sdtdh="http://schemas.microsoft.com/office/word/2020/wordml/sdtdatahash" xmlns:w16se="http://schemas.microsoft.com/office/word/2015/wordml/symex" xmlns:wpg="http://schemas.microsoft.com/office/word/2010/wordprocessingGroup" xmlns:wpi="http://schemas.microsoft.com/office/word/2010/wordprocessingInk" xmlns:wne="http://schemas.microsoft.com/office/word/2006/wordml" xmlns:wps="http://schemas.microsoft.com/office/word/2010/wordprocessingShape" mc:Ignorable="w14 w15 w16se w16cid w16 w16cex w16sdtdh wp14">
   <w:abstractNum w:abstractNumId="0" w15:restartNumberingAfterBreak="0">
     <w:nsid w:val="11052C93"/>
     <w:multiLevelType w:val="hybridMultilevel"/>
@@ -3232,7 +3040,7 @@
 </file>
 
 <file path=word/styles.xml><?xml version="1.0" encoding="utf-8"?>
-<w:styles xmlns:mc="http://schemas.openxmlformats.org/markup-compatibility/2006" xmlns:r="http://schemas.openxmlformats.org/officeDocument/2006/relationships" xmlns:w="http://schemas.openxmlformats.org/wordprocessingml/2006/main" xmlns:w14="http://schemas.microsoft.com/office/word/2010/wordml" xmlns:w15="http://schemas.microsoft.com/office/word/2012/wordml" xmlns:w16cex="http://schemas.microsoft.com/office/word/2018/wordml/cex" xmlns:w16cid="http://schemas.microsoft.com/office/word/2016/wordml/cid" xmlns:w16="http://schemas.microsoft.com/office/word/2018/wordml" xmlns:w16se="http://schemas.microsoft.com/office/word/2015/wordml/symex" mc:Ignorable="w14 w15 w16se w16cid w16 w16cex">
+<w:styles xmlns:mc="http://schemas.openxmlformats.org/markup-compatibility/2006" xmlns:r="http://schemas.openxmlformats.org/officeDocument/2006/relationships" xmlns:w="http://schemas.openxmlformats.org/wordprocessingml/2006/main" xmlns:w14="http://schemas.microsoft.com/office/word/2010/wordml" xmlns:w15="http://schemas.microsoft.com/office/word/2012/wordml" xmlns:w16cex="http://schemas.microsoft.com/office/word/2018/wordml/cex" xmlns:w16cid="http://schemas.microsoft.com/office/word/2016/wordml/cid" xmlns:w16="http://schemas.microsoft.com/office/word/2018/wordml" xmlns:w16sdtdh="http://schemas.microsoft.com/office/word/2020/wordml/sdtdatahash" xmlns:w16se="http://schemas.microsoft.com/office/word/2015/wordml/symex" mc:Ignorable="w14 w15 w16se w16cid w16 w16cex w16sdtdh">
   <w:docDefaults>
     <w:rPrDefault>
       <w:rPr>
@@ -3354,6 +3162,7 @@
     <w:lsdException w:name="HTML Sample" w:semiHidden="1" w:unhideWhenUsed="1"/>
     <w:lsdException w:name="HTML Typewriter" w:semiHidden="1" w:unhideWhenUsed="1"/>
     <w:lsdException w:name="HTML Variable" w:semiHidden="1" w:unhideWhenUsed="1"/>
+    <w:lsdException w:name="Normal Table" w:semiHidden="1" w:unhideWhenUsed="1"/>
     <w:lsdException w:name="annotation subject" w:semiHidden="1" w:unhideWhenUsed="1"/>
     <w:lsdException w:name="No List" w:semiHidden="1" w:unhideWhenUsed="1"/>
     <w:lsdException w:name="Outline List 1" w:semiHidden="1" w:unhideWhenUsed="1"/>
@@ -3400,8 +3209,10 @@
     <w:lsdException w:name="Table Subtle 2" w:semiHidden="1" w:unhideWhenUsed="1"/>
     <w:lsdException w:name="Table Web 1" w:semiHidden="1" w:unhideWhenUsed="1"/>
     <w:lsdException w:name="Table Web 2" w:semiHidden="1" w:unhideWhenUsed="1"/>
+    <w:lsdException w:name="Table Web 3" w:semiHidden="1" w:unhideWhenUsed="1"/>
     <w:lsdException w:name="Balloon Text" w:semiHidden="1" w:unhideWhenUsed="1"/>
     <w:lsdException w:name="Table Grid" w:uiPriority="39"/>
+    <w:lsdException w:name="Table Theme" w:semiHidden="1" w:unhideWhenUsed="1"/>
     <w:lsdException w:name="Placeholder Text" w:semiHidden="1"/>
     <w:lsdException w:name="No Spacing" w:uiPriority="1" w:qFormat="1"/>
     <w:lsdException w:name="Light Shading" w:uiPriority="60"/>

</xml_diff>